<commit_message>
Alteração dos Use cases Empresa
</commit_message>
<xml_diff>
--- a/04.Especificação de Use Case/01.Use case ADM001 - REALIZAR CADASTRO EMPRESA/Especificação.docx
+++ b/04.Especificação de Use Case/01.Use case ADM001 - REALIZAR CADASTRO EMPRESA/Especificação.docx
@@ -72,14 +72,12 @@
                 <w:b/>
               </w:rPr>
             </w:pPr>
-            <w:proofErr w:type="gramStart"/>
-            <w:r>
-              <w:rPr>
-                <w:b/>
-              </w:rPr>
-              <w:t>Criado Por</w:t>
-            </w:r>
-            <w:proofErr w:type="gramEnd"/>
+            <w:r>
+              <w:rPr>
+                <w:b/>
+              </w:rPr>
+              <w:t>Criado por</w:t>
+            </w:r>
             <w:r>
               <w:rPr>
                 <w:b/>
@@ -87,13 +85,22 @@
               <w:t xml:space="preserve">:   </w:t>
             </w:r>
             <w:r>
-              <w:t>Edna e Layla</w:t>
-            </w:r>
-            <w:r>
-              <w:rPr>
-                <w:b/>
-              </w:rPr>
-              <w:t xml:space="preserve">                                                            </w:t>
+              <w:t xml:space="preserve">Amanda, Edna e </w:t>
+            </w:r>
+            <w:r>
+              <w:t>Layla</w:t>
+            </w:r>
+            <w:r>
+              <w:rPr>
+                <w:b/>
+              </w:rPr>
+              <w:t xml:space="preserve">                    </w:t>
+            </w:r>
+            <w:r>
+              <w:rPr>
+                <w:b/>
+              </w:rPr>
+              <w:t xml:space="preserve"> </w:t>
             </w:r>
             <w:r>
               <w:rPr>
@@ -119,16 +126,44 @@
             <w:tcW w:w="8808" w:type="dxa"/>
           </w:tcPr>
           <w:p>
-            <w:pPr>
-              <w:rPr>
-                <w:b/>
-              </w:rPr>
-            </w:pPr>
-            <w:r>
-              <w:rPr>
-                <w:b/>
-              </w:rPr>
-              <w:t>Modificado Por:</w:t>
+            <w:r>
+              <w:rPr>
+                <w:b/>
+              </w:rPr>
+              <w:t>Modificado por</w:t>
+            </w:r>
+            <w:r>
+              <w:rPr>
+                <w:b/>
+              </w:rPr>
+              <w:t>:</w:t>
+            </w:r>
+            <w:r>
+              <w:rPr>
+                <w:b/>
+              </w:rPr>
+              <w:t xml:space="preserve"> </w:t>
+            </w:r>
+            <w:r>
+              <w:t>Layla</w:t>
+            </w:r>
+            <w:r>
+              <w:t xml:space="preserve">                                            </w:t>
+            </w:r>
+            <w:r>
+              <w:rPr>
+                <w:b/>
+              </w:rPr>
+              <w:t>Data de Modificação:</w:t>
+            </w:r>
+            <w:r>
+              <w:rPr>
+                <w:b/>
+              </w:rPr>
+              <w:t xml:space="preserve">  </w:t>
+            </w:r>
+            <w:r>
+              <w:t>01/09/2017</w:t>
             </w:r>
           </w:p>
         </w:tc>
@@ -142,22 +177,32 @@
             <w:tcW w:w="8808" w:type="dxa"/>
           </w:tcPr>
           <w:p>
-            <w:proofErr w:type="gramStart"/>
-            <w:r>
-              <w:rPr>
-                <w:b/>
-              </w:rPr>
-              <w:t>Ator(</w:t>
-            </w:r>
-            <w:proofErr w:type="gramEnd"/>
-            <w:r>
-              <w:rPr>
-                <w:b/>
-              </w:rPr>
-              <w:t xml:space="preserve">es) Primário: </w:t>
-            </w:r>
-            <w:r>
-              <w:t xml:space="preserve">     Administrador(es) do sistema</w:t>
+            <w:r>
+              <w:rPr>
+                <w:b/>
+              </w:rPr>
+              <w:t>Ator (</w:t>
+            </w:r>
+            <w:r>
+              <w:rPr>
+                <w:b/>
+              </w:rPr>
+              <w:t>es) p</w:t>
+            </w:r>
+            <w:r>
+              <w:rPr>
+                <w:b/>
+              </w:rPr>
+              <w:t xml:space="preserve">rimário: </w:t>
+            </w:r>
+            <w:r>
+              <w:t>Administrador</w:t>
+            </w:r>
+            <w:r>
+              <w:t xml:space="preserve"> </w:t>
+            </w:r>
+            <w:r>
+              <w:t>(es) do sistema</w:t>
             </w:r>
           </w:p>
         </w:tc>
@@ -180,7 +225,33 @@
               <w:rPr>
                 <w:b/>
               </w:rPr>
-              <w:t>Ator(es) Secundário:</w:t>
+              <w:t>Ator</w:t>
+            </w:r>
+            <w:r>
+              <w:rPr>
+                <w:b/>
+              </w:rPr>
+              <w:t xml:space="preserve"> </w:t>
+            </w:r>
+            <w:bookmarkStart w:id="0" w:name="_GoBack"/>
+            <w:bookmarkEnd w:id="0"/>
+            <w:r>
+              <w:rPr>
+                <w:b/>
+              </w:rPr>
+              <w:t xml:space="preserve">(es) </w:t>
+            </w:r>
+            <w:r>
+              <w:rPr>
+                <w:b/>
+              </w:rPr>
+              <w:t>s</w:t>
+            </w:r>
+            <w:r>
+              <w:rPr>
+                <w:b/>
+              </w:rPr>
+              <w:t>ecundário:</w:t>
             </w:r>
           </w:p>
         </w:tc>
@@ -201,18 +272,13 @@
               <w:t>Descrição</w:t>
             </w:r>
             <w:r>
-              <w:t xml:space="preserve">:     </w:t>
-            </w:r>
-            <w:proofErr w:type="gramStart"/>
+              <w:t>:</w:t>
+            </w:r>
             <w:r>
               <w:t xml:space="preserve"> </w:t>
             </w:r>
             <w:r>
-              <w:t>Realizar</w:t>
-            </w:r>
-            <w:proofErr w:type="gramEnd"/>
-            <w:r>
-              <w:t xml:space="preserve"> o cadastro da empresa </w:t>
+              <w:t xml:space="preserve">Realizar o cadastro da empresa </w:t>
             </w:r>
             <w:r>
               <w:t>no sistema</w:t>
@@ -233,21 +299,10 @@
               <w:rPr>
                 <w:b/>
               </w:rPr>
-              <w:t xml:space="preserve">Gatilho:         </w:t>
-            </w:r>
-            <w:proofErr w:type="gramStart"/>
-            <w:r>
-              <w:rPr>
-                <w:b/>
-              </w:rPr>
-              <w:t xml:space="preserve">  </w:t>
-            </w:r>
-            <w:r>
-              <w:t>Ter</w:t>
-            </w:r>
-            <w:proofErr w:type="gramEnd"/>
-            <w:r>
-              <w:t xml:space="preserve"> empresas interessadas em realizar cadastro</w:t>
+              <w:t xml:space="preserve">Gatilho: </w:t>
+            </w:r>
+            <w:r>
+              <w:t>Ter empresas interessadas em realizar cadastro</w:t>
             </w:r>
           </w:p>
         </w:tc>
@@ -274,24 +329,10 @@
               <w:t xml:space="preserve"> </w:t>
             </w:r>
             <w:r>
-              <w:t xml:space="preserve"> login </w:t>
-            </w:r>
-            <w:proofErr w:type="gramStart"/>
-            <w:r>
-              <w:t>do(</w:t>
-            </w:r>
-            <w:proofErr w:type="gramEnd"/>
-            <w:r>
-              <w:t>s)</w:t>
-            </w:r>
-            <w:r>
-              <w:rPr>
-                <w:b/>
-              </w:rPr>
+              <w:t xml:space="preserve"> O Administrador está logado no sistema</w:t>
+            </w:r>
+            <w:r>
               <w:t xml:space="preserve"> </w:t>
-            </w:r>
-            <w:r>
-              <w:t xml:space="preserve">Administrador(es). </w:t>
             </w:r>
           </w:p>
         </w:tc>
@@ -336,13 +377,13 @@
               <w:t>Fluxo Normal:</w:t>
             </w:r>
             <w:r>
-              <w:t xml:space="preserve">        </w:t>
-            </w:r>
-            <w:r>
-              <w:rPr>
-                <w:b/>
-              </w:rPr>
-              <w:t xml:space="preserve"> Realizar cadastro</w:t>
+              <w:t xml:space="preserve">  </w:t>
+            </w:r>
+            <w:r>
+              <w:rPr>
+                <w:b/>
+              </w:rPr>
+              <w:t>Realizar cadastro</w:t>
             </w:r>
           </w:p>
           <w:p>
@@ -357,7 +398,16 @@
               <w:t xml:space="preserve">O </w:t>
             </w:r>
             <w:r>
-              <w:t>administrador realiza login no site.</w:t>
+              <w:t>adm</w:t>
+            </w:r>
+            <w:r>
+              <w:t>inistrador seleciona a</w:t>
+            </w:r>
+            <w:r>
+              <w:t xml:space="preserve"> opção Distribuidoras</w:t>
+            </w:r>
+            <w:r>
+              <w:t>.</w:t>
             </w:r>
           </w:p>
           <w:p>
@@ -372,7 +422,7 @@
               <w:t>S</w:t>
             </w:r>
             <w:r>
-              <w:t>eleciona a opção de Criar Conta</w:t>
+              <w:t>eleciona a opção Cadastrar Nova</w:t>
             </w:r>
             <w:r>
               <w:t>;</w:t>
@@ -399,10 +449,25 @@
               </w:numPr>
             </w:pPr>
             <w:r>
-              <w:t>O usuário informa os dad</w:t>
-            </w:r>
-            <w:r>
-              <w:t>os e clica em salvar</w:t>
+              <w:t>O a</w:t>
+            </w:r>
+            <w:r>
+              <w:t xml:space="preserve">dministrador </w:t>
+            </w:r>
+            <w:r>
+              <w:t>informa</w:t>
+            </w:r>
+            <w:r>
+              <w:t xml:space="preserve"> os dad</w:t>
+            </w:r>
+            <w:r>
+              <w:t>os</w:t>
+            </w:r>
+            <w:r>
+              <w:t xml:space="preserve"> de cadastro da empresa </w:t>
+            </w:r>
+            <w:r>
+              <w:t>e clica em Cadastrar</w:t>
             </w:r>
             <w:r>
               <w:t>;</w:t>
@@ -435,12 +500,7 @@
               </w:numPr>
             </w:pPr>
             <w:r>
-              <w:t>O sistema grava os da</w:t>
-            </w:r>
-            <w:bookmarkStart w:id="0" w:name="_GoBack"/>
-            <w:bookmarkEnd w:id="0"/>
-            <w:r>
-              <w:t>dos em meio persistente e vai para a tela administrativa.</w:t>
+              <w:t>O sistema grava os dados em meio persistente e vai para a tela administrativa.</w:t>
             </w:r>
           </w:p>
           <w:p>
@@ -475,7 +535,19 @@
               <w:rPr>
                 <w:b/>
               </w:rPr>
-              <w:t>3.1 O usuário clicar em Sair.</w:t>
+              <w:t xml:space="preserve">3.1 O usuário clicar em </w:t>
+            </w:r>
+            <w:r>
+              <w:rPr>
+                <w:b/>
+              </w:rPr>
+              <w:t>Voltar</w:t>
+            </w:r>
+            <w:r>
+              <w:rPr>
+                <w:b/>
+              </w:rPr>
+              <w:t>.</w:t>
             </w:r>
           </w:p>
           <w:p>
@@ -487,7 +559,16 @@
               </w:numPr>
             </w:pPr>
             <w:r>
-              <w:t>O sistema não verifica preenchimento e validade dos dados e retorna pra tela inicial (login) sem salvar nada.</w:t>
+              <w:t xml:space="preserve">O sistema não verifica preenchimento e validade dos dados e </w:t>
+            </w:r>
+            <w:r>
+              <w:t>retorna para</w:t>
+            </w:r>
+            <w:r>
+              <w:t xml:space="preserve"> tela inicial </w:t>
+            </w:r>
+            <w:r>
+              <w:t>sem salvar nada.</w:t>
             </w:r>
           </w:p>
         </w:tc>
@@ -784,7 +865,13 @@
       <w:jc w:val="both"/>
     </w:pPr>
     <w:r>
-      <w:t>Alunas: Edna Carvalho Andrade e Layla Joana Santos</w:t>
+      <w:t>Alunas:</w:t>
+    </w:r>
+    <w:r>
+      <w:t xml:space="preserve"> Amanda Rezende dos Santos</w:t>
+    </w:r>
+    <w:r>
+      <w:t xml:space="preserve"> Edna Carvalho Andrade e Layla Joana Santos</w:t>
     </w:r>
   </w:p>
   <w:p>
@@ -1199,6 +1286,7 @@
     <w:lsdException w:name="HTML Sample" w:semiHidden="1" w:unhideWhenUsed="1"/>
     <w:lsdException w:name="HTML Typewriter" w:semiHidden="1" w:unhideWhenUsed="1"/>
     <w:lsdException w:name="HTML Variable" w:semiHidden="1" w:unhideWhenUsed="1"/>
+    <w:lsdException w:name="Normal Table" w:semiHidden="1" w:unhideWhenUsed="1"/>
     <w:lsdException w:name="annotation subject" w:semiHidden="1" w:unhideWhenUsed="1"/>
     <w:lsdException w:name="No List" w:semiHidden="1" w:unhideWhenUsed="1"/>
     <w:lsdException w:name="Outline List 1" w:semiHidden="1" w:unhideWhenUsed="1"/>
@@ -1242,8 +1330,10 @@
     <w:lsdException w:name="Table Elegant" w:semiHidden="1" w:unhideWhenUsed="1"/>
     <w:lsdException w:name="Table Professional" w:semiHidden="1" w:unhideWhenUsed="1"/>
     <w:lsdException w:name="Table Subtle 1" w:semiHidden="1" w:unhideWhenUsed="1"/>
+    <w:lsdException w:name="Table Subtle 2" w:semiHidden="1" w:unhideWhenUsed="1"/>
     <w:lsdException w:name="Table Web 1" w:semiHidden="1" w:unhideWhenUsed="1"/>
     <w:lsdException w:name="Table Web 2" w:semiHidden="1" w:unhideWhenUsed="1"/>
+    <w:lsdException w:name="Table Web 3" w:semiHidden="1" w:unhideWhenUsed="1"/>
     <w:lsdException w:name="Balloon Text" w:semiHidden="1" w:unhideWhenUsed="1"/>
     <w:lsdException w:name="Table Grid" w:uiPriority="39"/>
     <w:lsdException w:name="Table Theme" w:semiHidden="1" w:unhideWhenUsed="1"/>

</xml_diff>

<commit_message>
Atualizacao dos casos de Uso e adição dos de Administrador
Atualizacão da pasta de diagrama de Classes  e atualização da pasta de projeto de banco de Dados
</commit_message>
<xml_diff>
--- a/04.Especificação de Use Case/01.Use case ADM001 - REALIZAR CADASTRO EMPRESA/Especificação.docx
+++ b/04.Especificação de Use Case/01.Use case ADM001 - REALIZAR CADASTRO EMPRESA/Especificação.docx
@@ -53,7 +53,7 @@
               <w:t xml:space="preserve"> </w:t>
             </w:r>
             <w:r>
-              <w:t xml:space="preserve">     ADM001-  Realizar Cadastro da Empresa</w:t>
+              <w:t>ADM001-  Realizar Cadastro da Empresa</w:t>
             </w:r>
           </w:p>
         </w:tc>
@@ -82,14 +82,16 @@
               <w:rPr>
                 <w:b/>
               </w:rPr>
-              <w:t xml:space="preserve">:   </w:t>
+              <w:t xml:space="preserve">:  </w:t>
             </w:r>
             <w:r>
               <w:t xml:space="preserve">Amanda, Edna e </w:t>
             </w:r>
+            <w:proofErr w:type="spellStart"/>
             <w:r>
               <w:t>Layla</w:t>
             </w:r>
+            <w:proofErr w:type="spellEnd"/>
             <w:r>
               <w:rPr>
                 <w:b/>
@@ -233,8 +235,6 @@
               </w:rPr>
               <w:t xml:space="preserve"> </w:t>
             </w:r>
-            <w:bookmarkStart w:id="0" w:name="_GoBack"/>
-            <w:bookmarkEnd w:id="0"/>
             <w:r>
               <w:rPr>
                 <w:b/>
@@ -329,7 +329,18 @@
               <w:t xml:space="preserve"> </w:t>
             </w:r>
             <w:r>
-              <w:t xml:space="preserve"> O Administrador está logado no sistema</w:t>
+              <w:t xml:space="preserve"> O </w:t>
+            </w:r>
+            <w:r>
+              <w:t>administrador está autenticado</w:t>
+            </w:r>
+            <w:r>
+              <w:t xml:space="preserve"> no sist</w:t>
+            </w:r>
+            <w:bookmarkStart w:id="0" w:name="_GoBack"/>
+            <w:bookmarkEnd w:id="0"/>
+            <w:r>
+              <w:t>ema</w:t>
             </w:r>
             <w:r>
               <w:t xml:space="preserve"> </w:t>
@@ -350,7 +361,7 @@
               <w:rPr>
                 <w:b/>
               </w:rPr>
-              <w:t xml:space="preserve">Pós – Condições:              </w:t>
+              <w:t xml:space="preserve">Pós – Condições:  </w:t>
             </w:r>
             <w:r>
               <w:t xml:space="preserve">Novas empresas poderão </w:t>

</xml_diff>

<commit_message>
Alteração das especificações de Use Case
</commit_message>
<xml_diff>
--- a/04.Especificação de Use Case/01.Use case ADM001 - REALIZAR CADASTRO EMPRESA/Especificação.docx
+++ b/04.Especificação de Use Case/01.Use case ADM001 - REALIZAR CADASTRO EMPRESA/Especificação.docx
@@ -1,6 +1,6 @@
 
 <file path=word/document.xml><?xml version="1.0" encoding="utf-8"?>
-<w:document xmlns:wpc="http://schemas.microsoft.com/office/word/2010/wordprocessingCanvas" xmlns:cx="http://schemas.microsoft.com/office/drawing/2014/chartex" xmlns:cx1="http://schemas.microsoft.com/office/drawing/2015/9/8/chartex" xmlns:cx2="http://schemas.microsoft.com/office/drawing/2015/10/21/chartex" xmlns:cx3="http://schemas.microsoft.com/office/drawing/2016/5/9/chartex" xmlns:cx4="http://schemas.microsoft.com/office/drawing/2016/5/10/chartex" xmlns:cx5="http://schemas.microsoft.com/office/drawing/2016/5/11/chartex" xmlns:cx6="http://schemas.microsoft.com/office/drawing/2016/5/12/chartex" xmlns:cx7="http://schemas.microsoft.com/office/drawing/2016/5/13/chartex" xmlns:cx8="http://schemas.microsoft.com/office/drawing/2016/5/14/chartex" xmlns:mc="http://schemas.openxmlformats.org/markup-compatibility/2006" xmlns:aink="http://schemas.microsoft.com/office/drawing/2016/ink" xmlns:am3d="http://schemas.microsoft.com/office/drawing/2017/model3d" xmlns:o="urn:schemas-microsoft-com:office:office" xmlns:r="http://schemas.openxmlformats.org/officeDocument/2006/relationships" xmlns:m="http://schemas.openxmlformats.org/officeDocument/2006/math" xmlns:v="urn:schemas-microsoft-com:vml" xmlns:wp14="http://schemas.microsoft.com/office/word/2010/wordprocessingDrawing" xmlns:wp="http://schemas.openxmlformats.org/drawingml/2006/wordprocessingDrawing" xmlns:w10="urn:schemas-microsoft-com:office:word" xmlns:w="http://schemas.openxmlformats.org/wordprocessingml/2006/main" xmlns:w14="http://schemas.microsoft.com/office/word/2010/wordml" xmlns:w15="http://schemas.microsoft.com/office/word/2012/wordml" xmlns:w16cid="http://schemas.microsoft.com/office/word/2016/wordml/cid" xmlns:w16se="http://schemas.microsoft.com/office/word/2015/wordml/symex" xmlns:wpg="http://schemas.microsoft.com/office/word/2010/wordprocessingGroup" xmlns:wpi="http://schemas.microsoft.com/office/word/2010/wordprocessingInk" xmlns:wne="http://schemas.microsoft.com/office/word/2006/wordml" xmlns:wps="http://schemas.microsoft.com/office/word/2010/wordprocessingShape" mc:Ignorable="w14 w15 w16se w16cid wp14">
+<w:document xmlns:wpc="http://schemas.microsoft.com/office/word/2010/wordprocessingCanvas" xmlns:mc="http://schemas.openxmlformats.org/markup-compatibility/2006" xmlns:o="urn:schemas-microsoft-com:office:office" xmlns:r="http://schemas.openxmlformats.org/officeDocument/2006/relationships" xmlns:m="http://schemas.openxmlformats.org/officeDocument/2006/math" xmlns:v="urn:schemas-microsoft-com:vml" xmlns:wp14="http://schemas.microsoft.com/office/word/2010/wordprocessingDrawing" xmlns:wp="http://schemas.openxmlformats.org/drawingml/2006/wordprocessingDrawing" xmlns:w10="urn:schemas-microsoft-com:office:word" xmlns:w="http://schemas.openxmlformats.org/wordprocessingml/2006/main" xmlns:w14="http://schemas.microsoft.com/office/word/2010/wordml" xmlns:w15="http://schemas.microsoft.com/office/word/2012/wordml" xmlns:wpg="http://schemas.microsoft.com/office/word/2010/wordprocessingGroup" xmlns:wpi="http://schemas.microsoft.com/office/word/2010/wordprocessingInk" xmlns:wne="http://schemas.microsoft.com/office/word/2006/wordml" xmlns:wps="http://schemas.microsoft.com/office/word/2010/wordprocessingShape" mc:Ignorable="w14 w15 wp14">
   <w:body>
     <w:p>
       <w:pPr>
@@ -10,6 +10,8 @@
           <w:sz w:val="28"/>
         </w:rPr>
       </w:pPr>
+      <w:bookmarkStart w:id="0" w:name="_GoBack"/>
+      <w:bookmarkEnd w:id="0"/>
       <w:r>
         <w:rPr>
           <w:b/>
@@ -335,12 +337,7 @@
               <w:t>administrador está autenticado</w:t>
             </w:r>
             <w:r>
-              <w:t xml:space="preserve"> no sist</w:t>
-            </w:r>
-            <w:bookmarkStart w:id="0" w:name="_GoBack"/>
-            <w:bookmarkEnd w:id="0"/>
-            <w:r>
-              <w:t>ema</w:t>
+              <w:t xml:space="preserve"> no sistema</w:t>
             </w:r>
             <w:r>
               <w:t xml:space="preserve"> </w:t>
@@ -374,7 +371,7 @@
       </w:tr>
       <w:tr>
         <w:trPr>
-          <w:trHeight w:val="3587"/>
+          <w:trHeight w:val="2792"/>
         </w:trPr>
         <w:tc>
           <w:tcPr>
@@ -523,7 +520,7 @@
       </w:tr>
       <w:tr>
         <w:trPr>
-          <w:trHeight w:val="1181"/>
+          <w:trHeight w:val="949"/>
         </w:trPr>
         <w:tc>
           <w:tcPr>
@@ -586,7 +583,7 @@
       </w:tr>
       <w:tr>
         <w:trPr>
-          <w:trHeight w:val="1604"/>
+          <w:trHeight w:val="1261"/>
         </w:trPr>
         <w:tc>
           <w:tcPr>
@@ -692,7 +689,7 @@
 </file>
 
 <file path=word/endnotes.xml><?xml version="1.0" encoding="utf-8"?>
-<w:endnotes xmlns:wpc="http://schemas.microsoft.com/office/word/2010/wordprocessingCanvas" xmlns:cx="http://schemas.microsoft.com/office/drawing/2014/chartex" xmlns:cx1="http://schemas.microsoft.com/office/drawing/2015/9/8/chartex" xmlns:cx2="http://schemas.microsoft.com/office/drawing/2015/10/21/chartex" xmlns:cx3="http://schemas.microsoft.com/office/drawing/2016/5/9/chartex" xmlns:cx4="http://schemas.microsoft.com/office/drawing/2016/5/10/chartex" xmlns:cx5="http://schemas.microsoft.com/office/drawing/2016/5/11/chartex" xmlns:cx6="http://schemas.microsoft.com/office/drawing/2016/5/12/chartex" xmlns:cx7="http://schemas.microsoft.com/office/drawing/2016/5/13/chartex" xmlns:cx8="http://schemas.microsoft.com/office/drawing/2016/5/14/chartex" xmlns:mc="http://schemas.openxmlformats.org/markup-compatibility/2006" xmlns:aink="http://schemas.microsoft.com/office/drawing/2016/ink" xmlns:am3d="http://schemas.microsoft.com/office/drawing/2017/model3d" xmlns:o="urn:schemas-microsoft-com:office:office" xmlns:r="http://schemas.openxmlformats.org/officeDocument/2006/relationships" xmlns:m="http://schemas.openxmlformats.org/officeDocument/2006/math" xmlns:v="urn:schemas-microsoft-com:vml" xmlns:wp14="http://schemas.microsoft.com/office/word/2010/wordprocessingDrawing" xmlns:wp="http://schemas.openxmlformats.org/drawingml/2006/wordprocessingDrawing" xmlns:w10="urn:schemas-microsoft-com:office:word" xmlns:w="http://schemas.openxmlformats.org/wordprocessingml/2006/main" xmlns:w14="http://schemas.microsoft.com/office/word/2010/wordml" xmlns:w15="http://schemas.microsoft.com/office/word/2012/wordml" xmlns:w16cid="http://schemas.microsoft.com/office/word/2016/wordml/cid" xmlns:w16se="http://schemas.microsoft.com/office/word/2015/wordml/symex" xmlns:wpg="http://schemas.microsoft.com/office/word/2010/wordprocessingGroup" xmlns:wpi="http://schemas.microsoft.com/office/word/2010/wordprocessingInk" xmlns:wne="http://schemas.microsoft.com/office/word/2006/wordml" xmlns:wps="http://schemas.microsoft.com/office/word/2010/wordprocessingShape" mc:Ignorable="w14 w15 w16se w16cid wp14">
+<w:endnotes xmlns:wpc="http://schemas.microsoft.com/office/word/2010/wordprocessingCanvas" xmlns:mc="http://schemas.openxmlformats.org/markup-compatibility/2006" xmlns:o="urn:schemas-microsoft-com:office:office" xmlns:r="http://schemas.openxmlformats.org/officeDocument/2006/relationships" xmlns:m="http://schemas.openxmlformats.org/officeDocument/2006/math" xmlns:v="urn:schemas-microsoft-com:vml" xmlns:wp14="http://schemas.microsoft.com/office/word/2010/wordprocessingDrawing" xmlns:wp="http://schemas.openxmlformats.org/drawingml/2006/wordprocessingDrawing" xmlns:w10="urn:schemas-microsoft-com:office:word" xmlns:w="http://schemas.openxmlformats.org/wordprocessingml/2006/main" xmlns:w14="http://schemas.microsoft.com/office/word/2010/wordml" xmlns:w15="http://schemas.microsoft.com/office/word/2012/wordml" xmlns:wpg="http://schemas.microsoft.com/office/word/2010/wordprocessingGroup" xmlns:wpi="http://schemas.microsoft.com/office/word/2010/wordprocessingInk" xmlns:wne="http://schemas.microsoft.com/office/word/2006/wordml" xmlns:wps="http://schemas.microsoft.com/office/word/2010/wordprocessingShape" mc:Ignorable="w14 w15 wp14">
   <w:endnote w:type="separator" w:id="-1">
     <w:p>
       <w:pPr>
@@ -717,7 +714,7 @@
 </file>
 
 <file path=word/footnotes.xml><?xml version="1.0" encoding="utf-8"?>
-<w:footnotes xmlns:wpc="http://schemas.microsoft.com/office/word/2010/wordprocessingCanvas" xmlns:cx="http://schemas.microsoft.com/office/drawing/2014/chartex" xmlns:cx1="http://schemas.microsoft.com/office/drawing/2015/9/8/chartex" xmlns:cx2="http://schemas.microsoft.com/office/drawing/2015/10/21/chartex" xmlns:cx3="http://schemas.microsoft.com/office/drawing/2016/5/9/chartex" xmlns:cx4="http://schemas.microsoft.com/office/drawing/2016/5/10/chartex" xmlns:cx5="http://schemas.microsoft.com/office/drawing/2016/5/11/chartex" xmlns:cx6="http://schemas.microsoft.com/office/drawing/2016/5/12/chartex" xmlns:cx7="http://schemas.microsoft.com/office/drawing/2016/5/13/chartex" xmlns:cx8="http://schemas.microsoft.com/office/drawing/2016/5/14/chartex" xmlns:mc="http://schemas.openxmlformats.org/markup-compatibility/2006" xmlns:aink="http://schemas.microsoft.com/office/drawing/2016/ink" xmlns:am3d="http://schemas.microsoft.com/office/drawing/2017/model3d" xmlns:o="urn:schemas-microsoft-com:office:office" xmlns:r="http://schemas.openxmlformats.org/officeDocument/2006/relationships" xmlns:m="http://schemas.openxmlformats.org/officeDocument/2006/math" xmlns:v="urn:schemas-microsoft-com:vml" xmlns:wp14="http://schemas.microsoft.com/office/word/2010/wordprocessingDrawing" xmlns:wp="http://schemas.openxmlformats.org/drawingml/2006/wordprocessingDrawing" xmlns:w10="urn:schemas-microsoft-com:office:word" xmlns:w="http://schemas.openxmlformats.org/wordprocessingml/2006/main" xmlns:w14="http://schemas.microsoft.com/office/word/2010/wordml" xmlns:w15="http://schemas.microsoft.com/office/word/2012/wordml" xmlns:w16cid="http://schemas.microsoft.com/office/word/2016/wordml/cid" xmlns:w16se="http://schemas.microsoft.com/office/word/2015/wordml/symex" xmlns:wpg="http://schemas.microsoft.com/office/word/2010/wordprocessingGroup" xmlns:wpi="http://schemas.microsoft.com/office/word/2010/wordprocessingInk" xmlns:wne="http://schemas.microsoft.com/office/word/2006/wordml" xmlns:wps="http://schemas.microsoft.com/office/word/2010/wordprocessingShape" mc:Ignorable="w14 w15 w16se w16cid wp14">
+<w:footnotes xmlns:wpc="http://schemas.microsoft.com/office/word/2010/wordprocessingCanvas" xmlns:mc="http://schemas.openxmlformats.org/markup-compatibility/2006" xmlns:o="urn:schemas-microsoft-com:office:office" xmlns:r="http://schemas.openxmlformats.org/officeDocument/2006/relationships" xmlns:m="http://schemas.openxmlformats.org/officeDocument/2006/math" xmlns:v="urn:schemas-microsoft-com:vml" xmlns:wp14="http://schemas.microsoft.com/office/word/2010/wordprocessingDrawing" xmlns:wp="http://schemas.openxmlformats.org/drawingml/2006/wordprocessingDrawing" xmlns:w10="urn:schemas-microsoft-com:office:word" xmlns:w="http://schemas.openxmlformats.org/wordprocessingml/2006/main" xmlns:w14="http://schemas.microsoft.com/office/word/2010/wordml" xmlns:w15="http://schemas.microsoft.com/office/word/2012/wordml" xmlns:wpg="http://schemas.microsoft.com/office/word/2010/wordprocessingGroup" xmlns:wpi="http://schemas.microsoft.com/office/word/2010/wordprocessingInk" xmlns:wne="http://schemas.microsoft.com/office/word/2006/wordml" xmlns:wps="http://schemas.microsoft.com/office/word/2010/wordprocessingShape" mc:Ignorable="w14 w15 wp14">
   <w:footnote w:type="separator" w:id="-1">
     <w:p>
       <w:pPr>
@@ -742,7 +739,7 @@
 </file>
 
 <file path=word/header1.xml><?xml version="1.0" encoding="utf-8"?>
-<w:hdr xmlns:wpc="http://schemas.microsoft.com/office/word/2010/wordprocessingCanvas" xmlns:cx="http://schemas.microsoft.com/office/drawing/2014/chartex" xmlns:cx1="http://schemas.microsoft.com/office/drawing/2015/9/8/chartex" xmlns:cx2="http://schemas.microsoft.com/office/drawing/2015/10/21/chartex" xmlns:cx3="http://schemas.microsoft.com/office/drawing/2016/5/9/chartex" xmlns:cx4="http://schemas.microsoft.com/office/drawing/2016/5/10/chartex" xmlns:cx5="http://schemas.microsoft.com/office/drawing/2016/5/11/chartex" xmlns:cx6="http://schemas.microsoft.com/office/drawing/2016/5/12/chartex" xmlns:cx7="http://schemas.microsoft.com/office/drawing/2016/5/13/chartex" xmlns:cx8="http://schemas.microsoft.com/office/drawing/2016/5/14/chartex" xmlns:mc="http://schemas.openxmlformats.org/markup-compatibility/2006" xmlns:aink="http://schemas.microsoft.com/office/drawing/2016/ink" xmlns:am3d="http://schemas.microsoft.com/office/drawing/2017/model3d" xmlns:o="urn:schemas-microsoft-com:office:office" xmlns:r="http://schemas.openxmlformats.org/officeDocument/2006/relationships" xmlns:m="http://schemas.openxmlformats.org/officeDocument/2006/math" xmlns:v="urn:schemas-microsoft-com:vml" xmlns:wp14="http://schemas.microsoft.com/office/word/2010/wordprocessingDrawing" xmlns:wp="http://schemas.openxmlformats.org/drawingml/2006/wordprocessingDrawing" xmlns:w10="urn:schemas-microsoft-com:office:word" xmlns:w="http://schemas.openxmlformats.org/wordprocessingml/2006/main" xmlns:w14="http://schemas.microsoft.com/office/word/2010/wordml" xmlns:w15="http://schemas.microsoft.com/office/word/2012/wordml" xmlns:w16cid="http://schemas.microsoft.com/office/word/2016/wordml/cid" xmlns:w16se="http://schemas.microsoft.com/office/word/2015/wordml/symex" xmlns:wpg="http://schemas.microsoft.com/office/word/2010/wordprocessingGroup" xmlns:wpi="http://schemas.microsoft.com/office/word/2010/wordprocessingInk" xmlns:wne="http://schemas.microsoft.com/office/word/2006/wordml" xmlns:wps="http://schemas.microsoft.com/office/word/2010/wordprocessingShape" mc:Ignorable="w14 w15 w16se w16cid wp14">
+<w:hdr xmlns:wpc="http://schemas.microsoft.com/office/word/2010/wordprocessingCanvas" xmlns:mc="http://schemas.openxmlformats.org/markup-compatibility/2006" xmlns:o="urn:schemas-microsoft-com:office:office" xmlns:r="http://schemas.openxmlformats.org/officeDocument/2006/relationships" xmlns:m="http://schemas.openxmlformats.org/officeDocument/2006/math" xmlns:v="urn:schemas-microsoft-com:vml" xmlns:wp14="http://schemas.microsoft.com/office/word/2010/wordprocessingDrawing" xmlns:wp="http://schemas.openxmlformats.org/drawingml/2006/wordprocessingDrawing" xmlns:w10="urn:schemas-microsoft-com:office:word" xmlns:w="http://schemas.openxmlformats.org/wordprocessingml/2006/main" xmlns:w14="http://schemas.microsoft.com/office/word/2010/wordml" xmlns:w15="http://schemas.microsoft.com/office/word/2012/wordml" xmlns:wpg="http://schemas.microsoft.com/office/word/2010/wordprocessingGroup" xmlns:wpi="http://schemas.microsoft.com/office/word/2010/wordprocessingInk" xmlns:wne="http://schemas.microsoft.com/office/word/2006/wordml" xmlns:wps="http://schemas.microsoft.com/office/word/2010/wordprocessingShape" mc:Ignorable="w14 w15 wp14">
   <w:p>
     <w:pPr>
       <w:ind w:left="1416" w:firstLine="708"/>
@@ -894,8 +891,8 @@
 </file>
 
 <file path=word/numbering.xml><?xml version="1.0" encoding="utf-8"?>
-<w:numbering xmlns:wpc="http://schemas.microsoft.com/office/word/2010/wordprocessingCanvas" xmlns:cx="http://schemas.microsoft.com/office/drawing/2014/chartex" xmlns:cx1="http://schemas.microsoft.com/office/drawing/2015/9/8/chartex" xmlns:cx2="http://schemas.microsoft.com/office/drawing/2015/10/21/chartex" xmlns:cx3="http://schemas.microsoft.com/office/drawing/2016/5/9/chartex" xmlns:cx4="http://schemas.microsoft.com/office/drawing/2016/5/10/chartex" xmlns:cx5="http://schemas.microsoft.com/office/drawing/2016/5/11/chartex" xmlns:cx6="http://schemas.microsoft.com/office/drawing/2016/5/12/chartex" xmlns:cx7="http://schemas.microsoft.com/office/drawing/2016/5/13/chartex" xmlns:cx8="http://schemas.microsoft.com/office/drawing/2016/5/14/chartex" xmlns:mc="http://schemas.openxmlformats.org/markup-compatibility/2006" xmlns:aink="http://schemas.microsoft.com/office/drawing/2016/ink" xmlns:am3d="http://schemas.microsoft.com/office/drawing/2017/model3d" xmlns:o="urn:schemas-microsoft-com:office:office" xmlns:r="http://schemas.openxmlformats.org/officeDocument/2006/relationships" xmlns:m="http://schemas.openxmlformats.org/officeDocument/2006/math" xmlns:v="urn:schemas-microsoft-com:vml" xmlns:wp14="http://schemas.microsoft.com/office/word/2010/wordprocessingDrawing" xmlns:wp="http://schemas.openxmlformats.org/drawingml/2006/wordprocessingDrawing" xmlns:w10="urn:schemas-microsoft-com:office:word" xmlns:w="http://schemas.openxmlformats.org/wordprocessingml/2006/main" xmlns:w14="http://schemas.microsoft.com/office/word/2010/wordml" xmlns:w15="http://schemas.microsoft.com/office/word/2012/wordml" xmlns:w16cid="http://schemas.microsoft.com/office/word/2016/wordml/cid" xmlns:w16se="http://schemas.microsoft.com/office/word/2015/wordml/symex" xmlns:wpg="http://schemas.microsoft.com/office/word/2010/wordprocessingGroup" xmlns:wpi="http://schemas.microsoft.com/office/word/2010/wordprocessingInk" xmlns:wne="http://schemas.microsoft.com/office/word/2006/wordml" xmlns:wps="http://schemas.microsoft.com/office/word/2010/wordprocessingShape" mc:Ignorable="w14 w15 w16se w16cid wp14">
-  <w:abstractNum w:abstractNumId="0" w15:restartNumberingAfterBreak="0">
+<w:numbering xmlns:wpc="http://schemas.microsoft.com/office/word/2010/wordprocessingCanvas" xmlns:mc="http://schemas.openxmlformats.org/markup-compatibility/2006" xmlns:o="urn:schemas-microsoft-com:office:office" xmlns:r="http://schemas.openxmlformats.org/officeDocument/2006/relationships" xmlns:m="http://schemas.openxmlformats.org/officeDocument/2006/math" xmlns:v="urn:schemas-microsoft-com:vml" xmlns:wp14="http://schemas.microsoft.com/office/word/2010/wordprocessingDrawing" xmlns:wp="http://schemas.openxmlformats.org/drawingml/2006/wordprocessingDrawing" xmlns:w10="urn:schemas-microsoft-com:office:word" xmlns:w="http://schemas.openxmlformats.org/wordprocessingml/2006/main" xmlns:w14="http://schemas.microsoft.com/office/word/2010/wordml" xmlns:w15="http://schemas.microsoft.com/office/word/2012/wordml" xmlns:wpg="http://schemas.microsoft.com/office/word/2010/wordprocessingGroup" xmlns:wpi="http://schemas.microsoft.com/office/word/2010/wordprocessingInk" xmlns:wne="http://schemas.microsoft.com/office/word/2006/wordml" xmlns:wps="http://schemas.microsoft.com/office/word/2010/wordprocessingShape" mc:Ignorable="w14 w15 wp14">
+  <w:abstractNum w:abstractNumId="0">
     <w:nsid w:val="3C0B38B1"/>
     <w:multiLevelType w:val="hybridMultilevel"/>
     <w:tmpl w:val="D2C6A0C2"/>
@@ -984,7 +981,7 @@
       </w:pPr>
     </w:lvl>
   </w:abstractNum>
-  <w:abstractNum w:abstractNumId="1" w15:restartNumberingAfterBreak="0">
+  <w:abstractNum w:abstractNumId="1">
     <w:nsid w:val="3E271ABB"/>
     <w:multiLevelType w:val="hybridMultilevel"/>
     <w:tmpl w:val="F692E732"/>
@@ -1073,7 +1070,7 @@
       </w:pPr>
     </w:lvl>
   </w:abstractNum>
-  <w:abstractNum w:abstractNumId="2" w15:restartNumberingAfterBreak="0">
+  <w:abstractNum w:abstractNumId="2">
     <w:nsid w:val="699D0C1C"/>
     <w:multiLevelType w:val="hybridMultilevel"/>
     <w:tmpl w:val="2F9CBB56"/>
@@ -1175,7 +1172,7 @@
 </file>
 
 <file path=word/styles.xml><?xml version="1.0" encoding="utf-8"?>
-<w:styles xmlns:mc="http://schemas.openxmlformats.org/markup-compatibility/2006" xmlns:r="http://schemas.openxmlformats.org/officeDocument/2006/relationships" xmlns:w="http://schemas.openxmlformats.org/wordprocessingml/2006/main" xmlns:w14="http://schemas.microsoft.com/office/word/2010/wordml" xmlns:w15="http://schemas.microsoft.com/office/word/2012/wordml" xmlns:w16cid="http://schemas.microsoft.com/office/word/2016/wordml/cid" xmlns:w16se="http://schemas.microsoft.com/office/word/2015/wordml/symex" mc:Ignorable="w14 w15 w16se w16cid">
+<w:styles xmlns:mc="http://schemas.openxmlformats.org/markup-compatibility/2006" xmlns:r="http://schemas.openxmlformats.org/officeDocument/2006/relationships" xmlns:w="http://schemas.openxmlformats.org/wordprocessingml/2006/main" xmlns:w14="http://schemas.microsoft.com/office/word/2010/wordml" xmlns:w15="http://schemas.microsoft.com/office/word/2012/wordml" mc:Ignorable="w14 w15">
   <w:docDefaults>
     <w:rPrDefault>
       <w:rPr>
@@ -1191,7 +1188,7 @@
       </w:pPr>
     </w:pPrDefault>
   </w:docDefaults>
-  <w:latentStyles w:defLockedState="0" w:defUIPriority="99" w:defSemiHidden="0" w:defUnhideWhenUsed="0" w:defQFormat="0" w:count="375">
+  <w:latentStyles w:defLockedState="0" w:defUIPriority="99" w:defSemiHidden="0" w:defUnhideWhenUsed="0" w:defQFormat="0" w:count="371">
     <w:lsdException w:name="Normal" w:uiPriority="0" w:qFormat="1"/>
     <w:lsdException w:name="heading 1" w:uiPriority="9" w:qFormat="1"/>
     <w:lsdException w:name="heading 2" w:semiHidden="1" w:uiPriority="9" w:unhideWhenUsed="1" w:qFormat="1"/>
@@ -1563,10 +1560,6 @@
     <w:lsdException w:name="List Table 5 Dark Accent 6" w:uiPriority="50"/>
     <w:lsdException w:name="List Table 6 Colorful Accent 6" w:uiPriority="51"/>
     <w:lsdException w:name="List Table 7 Colorful Accent 6" w:uiPriority="52"/>
-    <w:lsdException w:name="Mention" w:semiHidden="1" w:unhideWhenUsed="1"/>
-    <w:lsdException w:name="Smart Hyperlink" w:semiHidden="1" w:unhideWhenUsed="1"/>
-    <w:lsdException w:name="Hashtag" w:semiHidden="1" w:unhideWhenUsed="1"/>
-    <w:lsdException w:name="Unresolved Mention" w:semiHidden="1" w:unhideWhenUsed="1"/>
   </w:latentStyles>
   <w:style w:type="paragraph" w:default="1" w:styleId="Normal">
     <w:name w:val="Normal"/>
@@ -1652,6 +1645,7 @@
       <w:spacing w:after="0" w:line="240" w:lineRule="auto"/>
     </w:pPr>
     <w:tblPr>
+      <w:tblInd w:w="0" w:type="dxa"/>
       <w:tblBorders>
         <w:top w:val="single" w:sz="4" w:space="0" w:color="auto"/>
         <w:left w:val="single" w:sz="4" w:space="0" w:color="auto"/>
@@ -1660,6 +1654,12 @@
         <w:insideH w:val="single" w:sz="4" w:space="0" w:color="auto"/>
         <w:insideV w:val="single" w:sz="4" w:space="0" w:color="auto"/>
       </w:tblBorders>
+      <w:tblCellMar>
+        <w:top w:w="0" w:type="dxa"/>
+        <w:left w:w="108" w:type="dxa"/>
+        <w:bottom w:w="0" w:type="dxa"/>
+        <w:right w:w="108" w:type="dxa"/>
+      </w:tblCellMar>
     </w:tblPr>
   </w:style>
   <w:style w:type="paragraph" w:styleId="PargrafodaLista">

</xml_diff>